<commit_message>
Dodat pasus o "nacinu donosenja odluka" i neke sitne izmene
</commit_message>
<xml_diff>
--- a/Dokumentacija/1. Predlog projekta.docx
+++ b/Dokumentacija/1. Predlog projekta.docx
@@ -33,15 +33,7 @@
         <w:t>portal</w:t>
       </w:r>
       <w:r>
-        <w:t xml:space="preserve">. Portal </w:t>
-      </w:r>
-      <w:proofErr w:type="gramStart"/>
-      <w:r>
-        <w:t>će</w:t>
-      </w:r>
-      <w:proofErr w:type="gramEnd"/>
-      <w:r>
-        <w:t xml:space="preserve"> imati za cilj poboljšanje komunikacije </w:t>
+        <w:t xml:space="preserve">. Portal će imati za cilj poboljšanje komunikacije </w:t>
       </w:r>
       <w:r>
         <w:rPr>
@@ -180,15 +172,7 @@
         <w:t>Članovima organizacije treba, u</w:t>
       </w:r>
       <w:r>
-        <w:t xml:space="preserve"> zavisnosti </w:t>
-      </w:r>
-      <w:proofErr w:type="gramStart"/>
-      <w:r>
-        <w:t>od</w:t>
-      </w:r>
-      <w:proofErr w:type="gramEnd"/>
-      <w:r>
-        <w:t xml:space="preserve"> privilegija</w:t>
+        <w:t xml:space="preserve"> zavisnosti od privilegija</w:t>
       </w:r>
       <w:r>
         <w:t>,</w:t>
@@ -204,7 +188,6 @@
       <w:pPr>
         <w:jc w:val="both"/>
       </w:pPr>
-      <w:proofErr w:type="gramStart"/>
       <w:r>
         <w:t>Svim članovima organizacije potrebno je omogućiti način</w:t>
       </w:r>
@@ -217,7 +200,6 @@
       <w:r>
         <w:t>međusobno komuniciraju.</w:t>
       </w:r>
-      <w:proofErr w:type="gramEnd"/>
     </w:p>
     <w:p>
       <w:pPr>
@@ -236,21 +218,7 @@
         <w:rPr>
           <w:lang w:val="sr-Latn-RS"/>
         </w:rPr>
-        <w:t xml:space="preserve">članovima, projektima i kompanijama treba trajno pamtiti </w:t>
-      </w:r>
-      <w:proofErr w:type="gramStart"/>
-      <w:r>
-        <w:rPr>
-          <w:lang w:val="sr-Latn-RS"/>
-        </w:rPr>
-        <w:t>na</w:t>
-      </w:r>
-      <w:proofErr w:type="gramEnd"/>
-      <w:r>
-        <w:rPr>
-          <w:lang w:val="sr-Latn-RS"/>
-        </w:rPr>
-        <w:t xml:space="preserve"> portalu i </w:t>
+        <w:t xml:space="preserve">članovima, projektima i kompanijama treba trajno pamtiti na portalu i </w:t>
       </w:r>
       <w:r>
         <w:rPr>
@@ -313,12 +281,24 @@
         <w:rPr>
           <w:lang w:val="sr-Latn-RS"/>
         </w:rPr>
-        <w:t xml:space="preserve">i glasanja </w:t>
+        <w:t xml:space="preserve">i </w:t>
       </w:r>
       <w:r>
         <w:rPr>
           <w:lang w:val="sr-Latn-RS"/>
         </w:rPr>
+        <w:t xml:space="preserve">pokretanja </w:t>
+      </w:r>
+      <w:r>
+        <w:rPr>
+          <w:lang w:val="sr-Latn-RS"/>
+        </w:rPr>
+        <w:t xml:space="preserve">glasanja </w:t>
+      </w:r>
+      <w:r>
+        <w:rPr>
+          <w:lang w:val="sr-Latn-RS"/>
+        </w:rPr>
         <w:t>p</w:t>
       </w:r>
       <w:r>
@@ -355,7 +335,6 @@
           <w:lang w:val="sr-Latn-RS"/>
         </w:rPr>
       </w:pPr>
-      <w:proofErr w:type="gramStart"/>
       <w:r>
         <w:t>Omogu</w:t>
       </w:r>
@@ -365,7 +344,6 @@
         </w:rPr>
         <w:t>ćiti pretraživanje sadržaja portala.</w:t>
       </w:r>
-      <w:proofErr w:type="gramEnd"/>
     </w:p>
     <w:p>
       <w:pPr>
@@ -423,7 +401,19 @@
         <w:rPr>
           <w:lang w:val="de-DE"/>
         </w:rPr>
-        <w:t>Kontakt (e</w:t>
+        <w:t>Kontakt</w:t>
+      </w:r>
+      <w:r>
+        <w:rPr>
+          <w:lang w:val="de-DE"/>
+        </w:rPr>
+        <w:t xml:space="preserve"> informacije</w:t>
+      </w:r>
+      <w:r>
+        <w:rPr>
+          <w:lang w:val="de-DE"/>
+        </w:rPr>
+        <w:t xml:space="preserve"> (e</w:t>
       </w:r>
       <w:r>
         <w:rPr>
@@ -949,15 +939,7 @@
         <w:jc w:val="both"/>
       </w:pPr>
       <w:r>
-        <w:t xml:space="preserve">Korisnici sistema </w:t>
-      </w:r>
-      <w:proofErr w:type="gramStart"/>
-      <w:r>
-        <w:t>će</w:t>
-      </w:r>
-      <w:proofErr w:type="gramEnd"/>
-      <w:r>
-        <w:t xml:space="preserve"> biti studentske organizacije i svi njihovi članovi.</w:t>
+        <w:t>Korisnici sistema će biti studentske organizacije i svi njihovi članovi.</w:t>
       </w:r>
     </w:p>
     <w:p>
@@ -972,11 +954,9 @@
       <w:pPr>
         <w:jc w:val="both"/>
       </w:pPr>
-      <w:proofErr w:type="gramStart"/>
       <w:r>
         <w:t>Tim za izradu projekta čine četiri člana.</w:t>
       </w:r>
-      <w:proofErr w:type="gramEnd"/>
     </w:p>
     <w:p>
       <w:pPr>
@@ -1387,190 +1367,189 @@
       <w:r>
         <w:t>Iskustvo u timskom radu</w:t>
       </w:r>
+    </w:p>
+    <w:p>
+      <w:pPr>
+        <w:jc w:val="both"/>
+      </w:pPr>
+    </w:p>
+    <w:p>
+      <w:pPr>
+        <w:jc w:val="both"/>
+      </w:pPr>
+      <w:r>
+        <w:t>Zbog sličnih poznavanja tehnologija između članova tima, Miloš je kao član sa iskustvom, koji može odvojiti najviše vremena za ovaj projekat jednoglasno izabran da bude vođa tima.</w:t>
+      </w:r>
+    </w:p>
+    <w:p>
+      <w:pPr>
+        <w:jc w:val="both"/>
+      </w:pPr>
+      <w:r>
+        <w:t xml:space="preserve">Vreme rada svakog člana tima bi trebalo da bude najmanje 10-15 sati nedeljno. U zavisnosti od napretka koji bude napravljen i rokova koje treba ispratiti, vreme rada može biti i </w:t>
+      </w:r>
+      <w:r>
+        <w:t xml:space="preserve">znatno </w:t>
+      </w:r>
+      <w:r>
+        <w:t>veće.</w:t>
+      </w:r>
+    </w:p>
+    <w:p>
+      <w:pPr>
+        <w:jc w:val="both"/>
+      </w:pPr>
+      <w:r>
+        <w:t>Odsustvo članova</w:t>
+      </w:r>
+      <w:r>
+        <w:t>:</w:t>
+      </w:r>
+    </w:p>
+    <w:p>
+      <w:pPr>
+        <w:numPr>
+          <w:ilvl w:val="0"/>
+          <w:numId w:val="11"/>
+        </w:numPr>
+        <w:spacing w:line="360" w:lineRule="auto"/>
+        <w:ind w:hanging="360"/>
+        <w:contextualSpacing/>
+        <w:jc w:val="both"/>
+      </w:pPr>
+      <w:r>
+        <w:t>Miloš Jajac - bez planiranog</w:t>
+      </w:r>
+      <w:r>
+        <w:t xml:space="preserve"> duž</w:t>
+      </w:r>
+      <w:r>
+        <w:t>eg</w:t>
+      </w:r>
+      <w:r>
+        <w:t xml:space="preserve"> odsustva</w:t>
+      </w:r>
+    </w:p>
+    <w:p>
+      <w:pPr>
+        <w:numPr>
+          <w:ilvl w:val="0"/>
+          <w:numId w:val="11"/>
+        </w:numPr>
+        <w:spacing w:line="360" w:lineRule="auto"/>
+        <w:ind w:hanging="360"/>
+        <w:contextualSpacing/>
+        <w:jc w:val="both"/>
+      </w:pPr>
+      <w:r>
+        <w:t>Strahinja Mijajlović - 05.04.2016. - 13.04.2016.</w:t>
+      </w:r>
+    </w:p>
+    <w:p>
+      <w:pPr>
+        <w:numPr>
+          <w:ilvl w:val="0"/>
+          <w:numId w:val="11"/>
+        </w:numPr>
+        <w:spacing w:line="360" w:lineRule="auto"/>
+        <w:ind w:hanging="360"/>
+        <w:contextualSpacing/>
+        <w:jc w:val="both"/>
+      </w:pPr>
+      <w:r>
+        <w:t>Nikola Mitić - 12.06.2016. - 17.06.2016.</w:t>
+      </w:r>
+    </w:p>
+    <w:p>
+      <w:pPr>
+        <w:numPr>
+          <w:ilvl w:val="0"/>
+          <w:numId w:val="11"/>
+        </w:numPr>
+        <w:spacing w:line="360" w:lineRule="auto"/>
+        <w:ind w:hanging="360"/>
+        <w:contextualSpacing/>
+        <w:jc w:val="both"/>
+      </w:pPr>
+      <w:r>
+        <w:t xml:space="preserve">Marko Mihajlović - bez </w:t>
+      </w:r>
+      <w:r>
+        <w:t>planiranog du</w:t>
+      </w:r>
+      <w:r>
+        <w:rPr>
+          <w:lang w:val="sr-Latn-RS"/>
+        </w:rPr>
+        <w:t>žeg</w:t>
+      </w:r>
+      <w:r>
+        <w:t xml:space="preserve"> odsustva</w:t>
+      </w:r>
+    </w:p>
+    <w:p>
+      <w:pPr>
+        <w:contextualSpacing/>
+        <w:jc w:val="both"/>
+        <w:rPr>
+          <w:lang w:val="sr-Latn-RS"/>
+        </w:rPr>
+      </w:pPr>
+      <w:r>
+        <w:lastRenderedPageBreak/>
+        <w:t xml:space="preserve">Odluke u toku razvoja projekta </w:t>
+      </w:r>
+      <w:r>
+        <w:rPr>
+          <w:lang w:val="sr-Latn-RS"/>
+        </w:rPr>
+        <w:t>će biti donošene na osnovu dogovora od strane cele grupe kao celine. O problemima će se diskutovati u celoj grupi i zadaci će biti raspoređivani na osnovu slobodnog vremena</w:t>
+      </w:r>
+      <w:r>
+        <w:rPr>
+          <w:lang w:val="sr-Latn-RS"/>
+        </w:rPr>
+        <w:t xml:space="preserve"> članova</w:t>
+      </w:r>
+      <w:r>
+        <w:rPr>
+          <w:lang w:val="sr-Latn-RS"/>
+        </w:rPr>
+        <w:t xml:space="preserve"> u određenom trenutku, kao i na osnovu znanja i iskustva članova.</w:t>
+      </w:r>
+    </w:p>
+    <w:p>
+      <w:pPr>
+        <w:contextualSpacing/>
+        <w:jc w:val="both"/>
+        <w:rPr>
+          <w:lang w:val="sr-Latn-RS"/>
+        </w:rPr>
+      </w:pPr>
+    </w:p>
+    <w:p>
+      <w:pPr>
+        <w:jc w:val="both"/>
+      </w:pPr>
+      <w:r>
+        <w:t>Za komunikaciju u vidu dogovaranja i rasporedjivanja zadataka koristi</w:t>
+      </w:r>
+      <w:r>
+        <w:rPr>
+          <w:lang w:val="sr-Latn-RS"/>
+        </w:rPr>
+        <w:t>će se Slack i Trello</w:t>
+      </w:r>
+      <w:r>
+        <w:t xml:space="preserve">. Takođe, koristiće se BitBucket za kontrolu nad samim projektom i efikasnim evidentiranjem i ažuriranjem celokupnog projekta. </w:t>
+      </w:r>
+      <w:r>
+        <w:t>Povremeno će se održavati sastanci celog tima, a u</w:t>
+      </w:r>
       <w:bookmarkStart w:id="0" w:name="_GoBack"/>
       <w:bookmarkEnd w:id="0"/>
-    </w:p>
-    <w:p>
-      <w:pPr>
-        <w:jc w:val="both"/>
-      </w:pPr>
-    </w:p>
-    <w:p>
-      <w:pPr>
-        <w:jc w:val="both"/>
-      </w:pPr>
-      <w:r>
-        <w:t xml:space="preserve">Zbog sličnih poznavanja tehnologija između članova tima, Miloš je kao član </w:t>
-      </w:r>
-      <w:proofErr w:type="gramStart"/>
-      <w:r>
-        <w:t>sa</w:t>
-      </w:r>
-      <w:proofErr w:type="gramEnd"/>
-      <w:r>
-        <w:t xml:space="preserve"> iskustvom, koji može odvojiti najviše vremena za ovaj projekat jednoglasno izabran da bude vođa tima.</w:t>
-      </w:r>
-    </w:p>
-    <w:p>
-      <w:pPr>
-        <w:jc w:val="both"/>
-      </w:pPr>
-      <w:r>
-        <w:t xml:space="preserve">Vreme rada svakog člana tima bi trebalo da bude najmanje 10-15 sati nedeljno. U zavisnosti </w:t>
-      </w:r>
-      <w:proofErr w:type="gramStart"/>
-      <w:r>
-        <w:t>od</w:t>
-      </w:r>
-      <w:proofErr w:type="gramEnd"/>
-      <w:r>
-        <w:t xml:space="preserve"> napretka koji bude napravljen i rokova koje treba ispratiti, vreme rada može biti i </w:t>
-      </w:r>
-      <w:r>
-        <w:t xml:space="preserve">znatno </w:t>
-      </w:r>
-      <w:r>
-        <w:t>veće.</w:t>
-      </w:r>
-    </w:p>
-    <w:p>
-      <w:pPr>
-        <w:jc w:val="both"/>
-      </w:pPr>
-      <w:r>
-        <w:t>Odsustvo članova</w:t>
-      </w:r>
-      <w:r>
-        <w:t>:</w:t>
-      </w:r>
-    </w:p>
-    <w:p>
-      <w:pPr>
-        <w:numPr>
-          <w:ilvl w:val="0"/>
-          <w:numId w:val="11"/>
-        </w:numPr>
-        <w:spacing w:line="360" w:lineRule="auto"/>
-        <w:ind w:hanging="360"/>
-        <w:contextualSpacing/>
-        <w:jc w:val="both"/>
-      </w:pPr>
-      <w:r>
-        <w:t>Miloš Jajac - bez planiranog</w:t>
-      </w:r>
-      <w:r>
-        <w:t xml:space="preserve"> duž</w:t>
-      </w:r>
-      <w:r>
-        <w:t>eg</w:t>
-      </w:r>
-      <w:r>
-        <w:t xml:space="preserve"> odsustva</w:t>
-      </w:r>
-    </w:p>
-    <w:p>
-      <w:pPr>
-        <w:numPr>
-          <w:ilvl w:val="0"/>
-          <w:numId w:val="11"/>
-        </w:numPr>
-        <w:spacing w:line="360" w:lineRule="auto"/>
-        <w:ind w:hanging="360"/>
-        <w:contextualSpacing/>
-        <w:jc w:val="both"/>
-      </w:pPr>
-      <w:r>
-        <w:t>Strahinja Mijajlović - 05.04.2016. - 13.04.2016.</w:t>
-      </w:r>
-    </w:p>
-    <w:p>
-      <w:pPr>
-        <w:numPr>
-          <w:ilvl w:val="0"/>
-          <w:numId w:val="11"/>
-        </w:numPr>
-        <w:spacing w:line="360" w:lineRule="auto"/>
-        <w:ind w:hanging="360"/>
-        <w:contextualSpacing/>
-        <w:jc w:val="both"/>
-      </w:pPr>
-      <w:r>
-        <w:t>Nikola Mitić - 12.06.2016. - 17.06.2016.</w:t>
-      </w:r>
-    </w:p>
-    <w:p>
-      <w:pPr>
-        <w:numPr>
-          <w:ilvl w:val="0"/>
-          <w:numId w:val="11"/>
-        </w:numPr>
-        <w:spacing w:line="360" w:lineRule="auto"/>
-        <w:ind w:hanging="360"/>
-        <w:contextualSpacing/>
-        <w:jc w:val="both"/>
-      </w:pPr>
-      <w:r>
-        <w:t xml:space="preserve">Marko Mihajlović - bez </w:t>
-      </w:r>
-      <w:r>
-        <w:t>planiranog du</w:t>
-      </w:r>
-      <w:r>
-        <w:rPr>
-          <w:lang w:val="sr-Latn-RS"/>
-        </w:rPr>
-        <w:t>žeg</w:t>
-      </w:r>
-      <w:r>
-        <w:t xml:space="preserve"> odsustva</w:t>
-      </w:r>
-    </w:p>
-    <w:p>
-      <w:pPr>
-        <w:contextualSpacing/>
-        <w:jc w:val="both"/>
-      </w:pPr>
-    </w:p>
-    <w:p>
-      <w:pPr>
-        <w:jc w:val="both"/>
-      </w:pPr>
-      <w:proofErr w:type="gramStart"/>
-      <w:r>
-        <w:t>Za komunikaciju u vidu dogovaranja i rasporedjivanja zadataka koristi</w:t>
-      </w:r>
-      <w:r>
-        <w:rPr>
-          <w:lang w:val="sr-Latn-RS"/>
-        </w:rPr>
-        <w:t>će se Slack i Trello</w:t>
-      </w:r>
-      <w:r>
-        <w:t>.</w:t>
-      </w:r>
-      <w:proofErr w:type="gramEnd"/>
-      <w:r>
-        <w:t xml:space="preserve"> Takođe, koristiće se BitBucket za kontrolu </w:t>
-      </w:r>
-      <w:proofErr w:type="gramStart"/>
-      <w:r>
-        <w:t>nad</w:t>
-      </w:r>
-      <w:proofErr w:type="gramEnd"/>
-      <w:r>
-        <w:t xml:space="preserve"> samim projektom i efikasnim evidentiranjem i ažuriranjem celokupnog projekta. U slučaju nemogućnosti održavanja nekog </w:t>
-      </w:r>
-      <w:proofErr w:type="gramStart"/>
-      <w:r>
-        <w:t>od</w:t>
-      </w:r>
-      <w:proofErr w:type="gramEnd"/>
-      <w:r>
-        <w:t xml:space="preserve"> sastanaka, koristiće se Skype. </w:t>
-      </w:r>
-      <w:proofErr w:type="gramStart"/>
-      <w:r>
-        <w:t xml:space="preserve">Normalno, komunikacija </w:t>
+      <w:r>
+        <w:t xml:space="preserve"> slučaju nemogućnosti održavanja nekog od sastanaka, koristiće se Skype. Normalno, komunikacija </w:t>
       </w:r>
       <w:r>
         <w:t xml:space="preserve">mobilnim </w:t>
@@ -1578,7 +1557,6 @@
       <w:r>
         <w:t>telefonima se takođe podrazumeva.</w:t>
       </w:r>
-      <w:proofErr w:type="gramEnd"/>
     </w:p>
     <w:sectPr>
       <w:pgSz w:w="12240" w:h="15840"/>

</xml_diff>

<commit_message>
Izbacena stavka za dokumente
</commit_message>
<xml_diff>
--- a/Dokumentacija/1. Predlog projekta.docx
+++ b/Dokumentacija/1. Predlog projekta.docx
@@ -24,6 +24,9 @@
       </w:pPr>
       <w:r>
         <w:tab/>
+      </w:r>
+      <w:proofErr w:type="gramStart"/>
+      <w:r>
         <w:t xml:space="preserve">Lokalna mreža studentske organizacije udruženja studenata tehnike Evrope - </w:t>
       </w:r>
       <w:r>
@@ -33,7 +36,19 @@
         <w:t>portal</w:t>
       </w:r>
       <w:r>
-        <w:t xml:space="preserve">. Portal će imati za cilj poboljšanje komunikacije </w:t>
+        <w:t>.</w:t>
+      </w:r>
+      <w:proofErr w:type="gramEnd"/>
+      <w:r>
+        <w:t xml:space="preserve"> Portal </w:t>
+      </w:r>
+      <w:proofErr w:type="gramStart"/>
+      <w:r>
+        <w:t>će</w:t>
+      </w:r>
+      <w:proofErr w:type="gramEnd"/>
+      <w:r>
+        <w:t xml:space="preserve"> imati za cilj poboljšanje komunikacije </w:t>
       </w:r>
       <w:r>
         <w:rPr>
@@ -145,24 +160,11 @@
     </w:p>
     <w:p>
       <w:pPr>
-        <w:numPr>
-          <w:ilvl w:val="0"/>
-          <w:numId w:val="1"/>
-        </w:numPr>
-        <w:spacing w:line="360" w:lineRule="auto"/>
-        <w:ind w:hanging="360"/>
-        <w:contextualSpacing/>
-        <w:jc w:val="both"/>
-      </w:pPr>
-      <w:r>
-        <w:t>Dokumentaciji organizacije</w:t>
-      </w:r>
-    </w:p>
-    <w:p>
-      <w:pPr>
-        <w:contextualSpacing/>
-        <w:jc w:val="both"/>
-      </w:pPr>
+        <w:contextualSpacing/>
+        <w:jc w:val="both"/>
+      </w:pPr>
+      <w:bookmarkStart w:id="0" w:name="_GoBack"/>
+      <w:bookmarkEnd w:id="0"/>
     </w:p>
     <w:p>
       <w:pPr>
@@ -172,7 +174,15 @@
         <w:t>Članovima organizacije treba, u</w:t>
       </w:r>
       <w:r>
-        <w:t xml:space="preserve"> zavisnosti od privilegija</w:t>
+        <w:t xml:space="preserve"> zavisnosti </w:t>
+      </w:r>
+      <w:proofErr w:type="gramStart"/>
+      <w:r>
+        <w:t>od</w:t>
+      </w:r>
+      <w:proofErr w:type="gramEnd"/>
+      <w:r>
+        <w:t xml:space="preserve"> privilegija</w:t>
       </w:r>
       <w:r>
         <w:t>,</w:t>
@@ -188,6 +198,7 @@
       <w:pPr>
         <w:jc w:val="both"/>
       </w:pPr>
+      <w:proofErr w:type="gramStart"/>
       <w:r>
         <w:t>Svim članovima organizacije potrebno je omogućiti način</w:t>
       </w:r>
@@ -200,6 +211,7 @@
       <w:r>
         <w:t>međusobno komuniciraju.</w:t>
       </w:r>
+      <w:proofErr w:type="gramEnd"/>
     </w:p>
     <w:p>
       <w:pPr>
@@ -218,19 +230,27 @@
         <w:rPr>
           <w:lang w:val="sr-Latn-RS"/>
         </w:rPr>
-        <w:t xml:space="preserve">članovima, projektima i kompanijama treba trajno pamtiti na portalu i </w:t>
-      </w:r>
+        <w:t xml:space="preserve">članovima, projektima i kompanijama treba trajno pamtiti </w:t>
+      </w:r>
+      <w:proofErr w:type="gramStart"/>
       <w:r>
         <w:rPr>
           <w:lang w:val="sr-Latn-RS"/>
         </w:rPr>
-        <w:t>određenim članovima</w:t>
-      </w:r>
+        <w:t>na</w:t>
+      </w:r>
+      <w:proofErr w:type="gramEnd"/>
       <w:r>
         <w:rPr>
           <w:lang w:val="sr-Latn-RS"/>
         </w:rPr>
-        <w:t xml:space="preserve"> </w:t>
+        <w:t xml:space="preserve"> portalu i </w:t>
+      </w:r>
+      <w:r>
+        <w:rPr>
+          <w:lang w:val="sr-Latn-RS"/>
+        </w:rPr>
+        <w:t xml:space="preserve">određenim članovima </w:t>
       </w:r>
       <w:r>
         <w:rPr>
@@ -336,6 +356,9 @@
         </w:rPr>
       </w:pPr>
       <w:r>
+        <w:rPr>
+          <w:lang w:val="sr-Latn-RS"/>
+        </w:rPr>
         <w:t>Omogu</w:t>
       </w:r>
       <w:r>
@@ -348,8 +371,14 @@
     <w:p>
       <w:pPr>
         <w:pStyle w:val="Heading2"/>
-      </w:pPr>
-      <w:r>
+        <w:rPr>
+          <w:lang w:val="sr-Latn-RS"/>
+        </w:rPr>
+      </w:pPr>
+      <w:r>
+        <w:rPr>
+          <w:lang w:val="sr-Latn-RS"/>
+        </w:rPr>
         <w:t>Pamćenje i prikazivanje podataka o članovima organizacije:</w:t>
       </w:r>
     </w:p>
@@ -560,8 +589,23 @@
         <w:jc w:val="both"/>
       </w:pPr>
       <w:r>
+        <w:t>Angažovanje u timovima</w:t>
+      </w:r>
+    </w:p>
+    <w:p>
+      <w:pPr>
+        <w:numPr>
+          <w:ilvl w:val="0"/>
+          <w:numId w:val="2"/>
+        </w:numPr>
+        <w:spacing w:line="360" w:lineRule="auto"/>
+        <w:ind w:hanging="360"/>
+        <w:contextualSpacing/>
+        <w:jc w:val="both"/>
+      </w:pPr>
+      <w:r>
         <w:lastRenderedPageBreak/>
-        <w:t>Angažovanje u timovima</w:t>
+        <w:t>Vreme provedeno kao član organizacije</w:t>
       </w:r>
     </w:p>
     <w:p>
@@ -576,7 +620,10 @@
         <w:jc w:val="both"/>
       </w:pPr>
       <w:r>
-        <w:t>Vreme provedeno kao član organizacije</w:t>
+        <w:t>Evidencija o plaćanju</w:t>
+      </w:r>
+      <w:r>
+        <w:t xml:space="preserve"> članarine</w:t>
       </w:r>
     </w:p>
     <w:p>
@@ -591,24 +638,6 @@
         <w:jc w:val="both"/>
       </w:pPr>
       <w:r>
-        <w:t>Evidencija o plaćanju</w:t>
-      </w:r>
-      <w:r>
-        <w:t xml:space="preserve"> članarine</w:t>
-      </w:r>
-    </w:p>
-    <w:p>
-      <w:pPr>
-        <w:numPr>
-          <w:ilvl w:val="0"/>
-          <w:numId w:val="2"/>
-        </w:numPr>
-        <w:spacing w:line="360" w:lineRule="auto"/>
-        <w:ind w:hanging="360"/>
-        <w:contextualSpacing/>
-        <w:jc w:val="both"/>
-      </w:pPr>
-      <w:r>
         <w:t>Osvojeni</w:t>
       </w:r>
       <w:r>
@@ -939,7 +968,15 @@
         <w:jc w:val="both"/>
       </w:pPr>
       <w:r>
-        <w:t>Korisnici sistema će biti studentske organizacije i svi njihovi članovi.</w:t>
+        <w:t xml:space="preserve">Korisnici sistema </w:t>
+      </w:r>
+      <w:proofErr w:type="gramStart"/>
+      <w:r>
+        <w:t>će</w:t>
+      </w:r>
+      <w:proofErr w:type="gramEnd"/>
+      <w:r>
+        <w:t xml:space="preserve"> biti studentske organizacije i svi njihovi članovi.</w:t>
       </w:r>
     </w:p>
     <w:p>
@@ -954,9 +991,11 @@
       <w:pPr>
         <w:jc w:val="both"/>
       </w:pPr>
+      <w:proofErr w:type="gramStart"/>
       <w:r>
         <w:t>Tim za izradu projekta čine četiri člana.</w:t>
       </w:r>
+      <w:proofErr w:type="gramEnd"/>
     </w:p>
     <w:p>
       <w:pPr>
@@ -1378,15 +1417,36 @@
         <w:jc w:val="both"/>
       </w:pPr>
       <w:r>
-        <w:t>Zbog sličnih poznavanja tehnologija između članova tima, Miloš je kao član sa iskustvom, koji može odvojiti najviše vremena za ovaj projekat jednoglasno izabran da bude vođa tima.</w:t>
-      </w:r>
-    </w:p>
-    <w:p>
-      <w:pPr>
-        <w:jc w:val="both"/>
-      </w:pPr>
-      <w:r>
-        <w:t xml:space="preserve">Vreme rada svakog člana tima bi trebalo da bude najmanje 10-15 sati nedeljno. U zavisnosti od napretka koji bude napravljen i rokova koje treba ispratiti, vreme rada može biti i </w:t>
+        <w:t xml:space="preserve">Zbog sličnih poznavanja tehnologija između članova tima, Miloš je kao član </w:t>
+      </w:r>
+      <w:proofErr w:type="gramStart"/>
+      <w:r>
+        <w:t>sa</w:t>
+      </w:r>
+      <w:proofErr w:type="gramEnd"/>
+      <w:r>
+        <w:t xml:space="preserve"> iskustvom, koji može odvojiti najviše vremena za ovaj projekat jednoglasno izabran da bude vođa tima.</w:t>
+      </w:r>
+    </w:p>
+    <w:p>
+      <w:pPr>
+        <w:jc w:val="both"/>
+      </w:pPr>
+      <w:proofErr w:type="gramStart"/>
+      <w:r>
+        <w:t>Vreme rada svakog člana tima bi trebalo da bude najmanje 10-15 sati nedeljno.</w:t>
+      </w:r>
+      <w:proofErr w:type="gramEnd"/>
+      <w:r>
+        <w:t xml:space="preserve"> U zavisnosti </w:t>
+      </w:r>
+      <w:proofErr w:type="gramStart"/>
+      <w:r>
+        <w:t>od</w:t>
+      </w:r>
+      <w:proofErr w:type="gramEnd"/>
+      <w:r>
+        <w:t xml:space="preserve"> napretka koji bude napravljen i rokova koje treba ispratiti, vreme rada može biti i </w:t>
       </w:r>
       <w:r>
         <w:t xml:space="preserve">znatno </w:t>
@@ -1499,16 +1559,24 @@
         <w:lastRenderedPageBreak/>
         <w:t xml:space="preserve">Odluke u toku razvoja projekta </w:t>
       </w:r>
+      <w:proofErr w:type="gramStart"/>
       <w:r>
         <w:rPr>
           <w:lang w:val="sr-Latn-RS"/>
         </w:rPr>
-        <w:t>će biti donošene na osnovu dogovora od strane cele grupe kao celine. O problemima će se diskutovati u celoj grupi i zadaci će biti raspoređivani na osnovu slobodnog vremena</w:t>
-      </w:r>
+        <w:t>će</w:t>
+      </w:r>
+      <w:proofErr w:type="gramEnd"/>
       <w:r>
         <w:rPr>
           <w:lang w:val="sr-Latn-RS"/>
         </w:rPr>
+        <w:t xml:space="preserve"> biti donošene na osnovu dogovora od strane cele grupe kao celine. O problemima će se diskutovati u celoj grupi i zadaci će biti raspoređivani na osnovu slobodnog vremena</w:t>
+      </w:r>
+      <w:r>
+        <w:rPr>
+          <w:lang w:val="sr-Latn-RS"/>
+        </w:rPr>
         <w:t xml:space="preserve"> članova</w:t>
       </w:r>
       <w:r>
@@ -1532,6 +1600,9 @@
         <w:jc w:val="both"/>
       </w:pPr>
       <w:r>
+        <w:rPr>
+          <w:lang w:val="sr-Latn-RS"/>
+        </w:rPr>
         <w:t>Za komunikaciju u vidu dogovaranja i rasporedjivanja zadataka koristi</w:t>
       </w:r>
       <w:r>
@@ -1541,15 +1612,26 @@
         <w:t>će se Slack i Trello</w:t>
       </w:r>
       <w:r>
+        <w:rPr>
+          <w:lang w:val="sr-Latn-RS"/>
+        </w:rPr>
         <w:t xml:space="preserve">. Takođe, koristiće se BitBucket za kontrolu nad samim projektom i efikasnim evidentiranjem i ažuriranjem celokupnog projekta. </w:t>
       </w:r>
       <w:r>
+        <w:rPr>
+          <w:lang w:val="sr-Latn-RS"/>
+        </w:rPr>
         <w:t>Povremeno će se održavati sastanci celog tima, a u</w:t>
       </w:r>
-      <w:bookmarkStart w:id="0" w:name="_GoBack"/>
-      <w:bookmarkEnd w:id="0"/>
-      <w:r>
-        <w:t xml:space="preserve"> slučaju nemogućnosti održavanja nekog od sastanaka, koristiće se Skype. Normalno, komunikacija </w:t>
+      <w:r>
+        <w:rPr>
+          <w:lang w:val="sr-Latn-RS"/>
+        </w:rPr>
+        <w:t xml:space="preserve"> slučaju nemogućnosti održavanja nekog od sastanaka, koristiće se Skype. </w:t>
+      </w:r>
+      <w:proofErr w:type="gramStart"/>
+      <w:r>
+        <w:t xml:space="preserve">Normalno, komunikacija </w:t>
       </w:r>
       <w:r>
         <w:t xml:space="preserve">mobilnim </w:t>
@@ -1557,6 +1639,7 @@
       <w:r>
         <w:t>telefonima se takođe podrazumeva.</w:t>
       </w:r>
+      <w:proofErr w:type="gramEnd"/>
     </w:p>
     <w:sectPr>
       <w:pgSz w:w="12240" w:h="15840"/>

</xml_diff>